<commit_message>
Upload SEGP Assessment results - amended
</commit_message>
<xml_diff>
--- a/Documents/FinalMarking T13.docx
+++ b/Documents/FinalMarking T13.docx
@@ -1064,7 +1064,7 @@
           <w:sz w:val="22"/>
           <w:szCs w:val="22"/>
         </w:rPr>
-        <w:t>10+3+8+12+1+1+7=40</w:t>
+        <w:t>10+3+8+12+1+1+7=42</w:t>
       </w:r>
     </w:p>
     <w:p>
@@ -1148,6 +1148,412 @@
           <w:szCs w:val="20"/>
         </w:rPr>
         <w:t xml:space="preserve"> missed several team meetings in the second half; according to the minutes no clear programming task carried out: </w:t>
+      </w:r>
+    </w:p>
+    <w:p>
+      <w:pPr>
+        <w:rPr>
+          <w:rFonts w:ascii="Cambria" w:hAnsi="Cambria"/>
+          <w:sz w:val="20"/>
+          <w:szCs w:val="20"/>
+        </w:rPr>
+      </w:pPr>
+      <w:proofErr w:type="spellStart"/>
+      <w:r>
+        <w:rPr>
+          <w:rFonts w:ascii="Cambria" w:hAnsi="Cambria"/>
+          <w:b/>
+          <w:sz w:val="20"/>
+          <w:szCs w:val="20"/>
+        </w:rPr>
+        <w:t>Dawood</w:t>
+      </w:r>
+      <w:proofErr w:type="spellEnd"/>
+      <w:r>
+        <w:rPr>
+          <w:rFonts w:ascii="Cambria" w:hAnsi="Cambria"/>
+          <w:b/>
+          <w:sz w:val="20"/>
+          <w:szCs w:val="20"/>
+        </w:rPr>
+        <w:t xml:space="preserve"> </w:t>
+      </w:r>
+      <w:proofErr w:type="spellStart"/>
+      <w:r>
+        <w:rPr>
+          <w:rFonts w:ascii="Cambria" w:hAnsi="Cambria"/>
+          <w:b/>
+          <w:sz w:val="20"/>
+          <w:szCs w:val="20"/>
+        </w:rPr>
+        <w:t>Shahzad</w:t>
+      </w:r>
+      <w:proofErr w:type="spellEnd"/>
+      <w:r>
+        <w:rPr>
+          <w:rFonts w:ascii="Cambria" w:hAnsi="Cambria"/>
+          <w:b/>
+          <w:sz w:val="20"/>
+          <w:szCs w:val="20"/>
+        </w:rPr>
+        <w:t xml:space="preserve"> Khan 16011851:</w:t>
+      </w:r>
+      <w:r>
+        <w:rPr>
+          <w:rFonts w:ascii="Cambria" w:hAnsi="Cambria"/>
+          <w:sz w:val="20"/>
+          <w:szCs w:val="20"/>
+        </w:rPr>
+        <w:t xml:space="preserve"> attended most of the meetings; according to the minutes evidence of contribution to project’s technical </w:t>
+      </w:r>
+      <w:proofErr w:type="gramStart"/>
+      <w:r>
+        <w:rPr>
+          <w:rFonts w:ascii="Cambria" w:hAnsi="Cambria"/>
+          <w:sz w:val="20"/>
+          <w:szCs w:val="20"/>
+        </w:rPr>
+        <w:t>aspects</w:t>
+      </w:r>
+      <w:proofErr w:type="gramEnd"/>
+      <w:r>
+        <w:rPr>
+          <w:rFonts w:ascii="Cambria" w:hAnsi="Cambria"/>
+          <w:sz w:val="20"/>
+          <w:szCs w:val="20"/>
+        </w:rPr>
+        <w:t xml:space="preserve">; </w:t>
+      </w:r>
+    </w:p>
+    <w:p>
+      <w:pPr>
+        <w:rPr>
+          <w:rFonts w:ascii="Cambria" w:hAnsi="Cambria"/>
+          <w:sz w:val="20"/>
+          <w:szCs w:val="20"/>
+        </w:rPr>
+      </w:pPr>
+      <w:r>
+        <w:rPr>
+          <w:rFonts w:ascii="Cambria" w:hAnsi="Cambria"/>
+          <w:b/>
+          <w:sz w:val="20"/>
+          <w:szCs w:val="20"/>
+        </w:rPr>
+        <w:t xml:space="preserve">Sheikh Mohammed </w:t>
+      </w:r>
+      <w:proofErr w:type="spellStart"/>
+      <w:r>
+        <w:rPr>
+          <w:rFonts w:ascii="Cambria" w:hAnsi="Cambria"/>
+          <w:b/>
+          <w:sz w:val="20"/>
+          <w:szCs w:val="20"/>
+        </w:rPr>
+        <w:t>Kashim</w:t>
+      </w:r>
+      <w:proofErr w:type="spellEnd"/>
+      <w:r>
+        <w:rPr>
+          <w:rFonts w:ascii="Cambria" w:hAnsi="Cambria"/>
+          <w:b/>
+          <w:sz w:val="20"/>
+          <w:szCs w:val="20"/>
+        </w:rPr>
+        <w:t xml:space="preserve"> </w:t>
+      </w:r>
+      <w:proofErr w:type="spellStart"/>
+      <w:r>
+        <w:rPr>
+          <w:rFonts w:ascii="Cambria" w:hAnsi="Cambria"/>
+          <w:b/>
+          <w:sz w:val="20"/>
+          <w:szCs w:val="20"/>
+        </w:rPr>
+        <w:t>M</w:t>
+      </w:r>
+      <w:r>
+        <w:rPr>
+          <w:rFonts w:ascii="Cambria" w:hAnsi="Cambria"/>
+          <w:b/>
+          <w:sz w:val="20"/>
+          <w:szCs w:val="20"/>
+        </w:rPr>
+        <w:t>iah</w:t>
+      </w:r>
+      <w:proofErr w:type="spellEnd"/>
+      <w:r>
+        <w:rPr>
+          <w:rFonts w:ascii="Cambria" w:hAnsi="Cambria"/>
+          <w:b/>
+          <w:sz w:val="20"/>
+          <w:szCs w:val="20"/>
+        </w:rPr>
+        <w:t xml:space="preserve"> 14013095:</w:t>
+      </w:r>
+      <w:r>
+        <w:rPr>
+          <w:rFonts w:ascii="Cambria" w:hAnsi="Cambria"/>
+          <w:sz w:val="20"/>
+          <w:szCs w:val="20"/>
+        </w:rPr>
+        <w:t xml:space="preserve"> no attendance, no evidence of any contribution, the student should take </w:t>
+      </w:r>
+      <w:r>
+        <w:rPr>
+          <w:rFonts w:ascii="Cambria" w:hAnsi="Cambria"/>
+          <w:b/>
+          <w:color w:val="FF0000"/>
+          <w:sz w:val="20"/>
+          <w:szCs w:val="20"/>
+        </w:rPr>
+        <w:t>RESIT</w:t>
+      </w:r>
+    </w:p>
+    <w:p>
+      <w:pPr>
+        <w:rPr>
+          <w:rFonts w:ascii="Cambria" w:hAnsi="Cambria"/>
+          <w:sz w:val="20"/>
+          <w:szCs w:val="20"/>
+        </w:rPr>
+      </w:pPr>
+      <w:r>
+        <w:rPr>
+          <w:rFonts w:ascii="Cambria" w:hAnsi="Cambria"/>
+          <w:b/>
+          <w:sz w:val="20"/>
+          <w:szCs w:val="20"/>
+        </w:rPr>
+        <w:t xml:space="preserve">Raja </w:t>
+      </w:r>
+      <w:proofErr w:type="spellStart"/>
+      <w:r>
+        <w:rPr>
+          <w:rFonts w:ascii="Cambria" w:hAnsi="Cambria"/>
+          <w:b/>
+          <w:sz w:val="20"/>
+          <w:szCs w:val="20"/>
+        </w:rPr>
+        <w:t>Kashif</w:t>
+      </w:r>
+      <w:proofErr w:type="spellEnd"/>
+      <w:r>
+        <w:rPr>
+          <w:rFonts w:ascii="Cambria" w:hAnsi="Cambria"/>
+          <w:b/>
+          <w:sz w:val="20"/>
+          <w:szCs w:val="20"/>
+        </w:rPr>
+        <w:t xml:space="preserve"> Ali 16009190:</w:t>
+      </w:r>
+      <w:r>
+        <w:rPr>
+          <w:rFonts w:ascii="Cambria" w:hAnsi="Cambria"/>
+          <w:sz w:val="20"/>
+          <w:szCs w:val="20"/>
+        </w:rPr>
+        <w:t xml:space="preserve"> attended most of the meetings; according to the </w:t>
+      </w:r>
+      <w:proofErr w:type="gramStart"/>
+      <w:r>
+        <w:rPr>
+          <w:rFonts w:ascii="Cambria" w:hAnsi="Cambria"/>
+          <w:sz w:val="20"/>
+          <w:szCs w:val="20"/>
+        </w:rPr>
+        <w:t>minutes</w:t>
+      </w:r>
+      <w:proofErr w:type="gramEnd"/>
+      <w:r>
+        <w:rPr>
+          <w:rFonts w:ascii="Cambria" w:hAnsi="Cambria"/>
+          <w:sz w:val="20"/>
+          <w:szCs w:val="20"/>
+        </w:rPr>
+        <w:t xml:space="preserve"> evidence of contribution to project’s technical aspects</w:t>
+      </w:r>
+    </w:p>
+    <w:p>
+      <w:pPr>
+        <w:rPr>
+          <w:rFonts w:ascii="Cambria" w:hAnsi="Cambria"/>
+          <w:sz w:val="20"/>
+          <w:szCs w:val="20"/>
+        </w:rPr>
+      </w:pPr>
+      <w:proofErr w:type="spellStart"/>
+      <w:r>
+        <w:rPr>
+          <w:rFonts w:ascii="Cambria" w:hAnsi="Cambria"/>
+          <w:b/>
+          <w:sz w:val="20"/>
+          <w:szCs w:val="20"/>
+        </w:rPr>
+        <w:t>Soban</w:t>
+      </w:r>
+      <w:proofErr w:type="spellEnd"/>
+      <w:r>
+        <w:rPr>
+          <w:rFonts w:ascii="Cambria" w:hAnsi="Cambria"/>
+          <w:b/>
+          <w:sz w:val="20"/>
+          <w:szCs w:val="20"/>
+        </w:rPr>
+        <w:t xml:space="preserve"> Ahmed 16014217:</w:t>
+      </w:r>
+      <w:r>
+        <w:rPr>
+          <w:rFonts w:ascii="Cambria" w:hAnsi="Cambria"/>
+          <w:sz w:val="20"/>
+          <w:szCs w:val="20"/>
+        </w:rPr>
+        <w:t xml:space="preserve"> attended most of the meetings; according to the </w:t>
+      </w:r>
+      <w:proofErr w:type="gramStart"/>
+      <w:r>
+        <w:rPr>
+          <w:rFonts w:ascii="Cambria" w:hAnsi="Cambria"/>
+          <w:sz w:val="20"/>
+          <w:szCs w:val="20"/>
+        </w:rPr>
+        <w:t>minutes</w:t>
+      </w:r>
+      <w:proofErr w:type="gramEnd"/>
+      <w:r>
+        <w:rPr>
+          <w:rFonts w:ascii="Cambria" w:hAnsi="Cambria"/>
+          <w:sz w:val="20"/>
+          <w:szCs w:val="20"/>
+        </w:rPr>
+        <w:t xml:space="preserve"> evidence of contribution to project’s technical aspects</w:t>
+      </w:r>
+    </w:p>
+    <w:p>
+      <w:pPr>
+        <w:rPr>
+          <w:b/>
+          <w:bCs/>
+          <w:sz w:val="22"/>
+          <w:szCs w:val="22"/>
+        </w:rPr>
+      </w:pPr>
+    </w:p>
+    <w:p>
+      <w:pPr>
+        <w:rPr>
+          <w:b/>
+          <w:bCs/>
+          <w:sz w:val="22"/>
+          <w:szCs w:val="22"/>
+        </w:rPr>
+      </w:pPr>
+    </w:p>
+    <w:p>
+      <w:pPr>
+        <w:rPr>
+          <w:b/>
+          <w:bCs/>
+          <w:sz w:val="22"/>
+          <w:szCs w:val="22"/>
+        </w:rPr>
+      </w:pPr>
+      <w:r>
+        <w:rPr>
+          <w:b/>
+          <w:bCs/>
+          <w:sz w:val="22"/>
+          <w:szCs w:val="22"/>
+        </w:rPr>
+        <w:t>Project 1</w:t>
+      </w:r>
+    </w:p>
+    <w:p>
+      <w:pPr>
+        <w:rPr>
+          <w:b/>
+        </w:rPr>
+      </w:pPr>
+      <w:r>
+        <w:rPr>
+          <w:b/>
+        </w:rPr>
+        <w:t>Team mark: 14.2</w:t>
+      </w:r>
+    </w:p>
+    <w:p>
+      <w:pPr>
+        <w:rPr>
+          <w:b/>
+          <w:bCs/>
+          <w:sz w:val="22"/>
+          <w:szCs w:val="22"/>
+        </w:rPr>
+      </w:pPr>
+      <w:r>
+        <w:rPr>
+          <w:b/>
+        </w:rPr>
+        <w:t>Individual marks: 14.2</w:t>
+      </w:r>
+    </w:p>
+    <w:p>
+      <w:pPr>
+        <w:rPr>
+          <w:sz w:val="22"/>
+          <w:szCs w:val="22"/>
+        </w:rPr>
+      </w:pPr>
+    </w:p>
+    <w:p>
+      <w:pPr>
+        <w:rPr>
+          <w:b/>
+          <w:bCs/>
+          <w:color w:val="4F81BD" w:themeColor="accent1"/>
+          <w:sz w:val="22"/>
+          <w:szCs w:val="22"/>
+        </w:rPr>
+      </w:pPr>
+      <w:r>
+        <w:rPr>
+          <w:b/>
+          <w:bCs/>
+          <w:color w:val="4F81BD" w:themeColor="accent1"/>
+          <w:sz w:val="22"/>
+          <w:szCs w:val="22"/>
+        </w:rPr>
+        <w:t>Tot</w:t>
+      </w:r>
+      <w:r>
+        <w:rPr>
+          <w:b/>
+          <w:bCs/>
+          <w:color w:val="4F81BD" w:themeColor="accent1"/>
+          <w:sz w:val="22"/>
+          <w:szCs w:val="22"/>
+        </w:rPr>
+        <w:t>al Team = 56</w:t>
+      </w:r>
+      <w:r>
+        <w:rPr>
+          <w:b/>
+          <w:bCs/>
+          <w:color w:val="4F81BD" w:themeColor="accent1"/>
+          <w:sz w:val="22"/>
+          <w:szCs w:val="22"/>
+        </w:rPr>
+        <w:t xml:space="preserve"> </w:t>
+      </w:r>
+      <w:r>
+        <w:rPr>
+          <w:b/>
+          <w:bCs/>
+          <w:color w:val="4F81BD" w:themeColor="accent1"/>
+          <w:sz w:val="22"/>
+          <w:szCs w:val="22"/>
+        </w:rPr>
+        <w:t xml:space="preserve"> (In the previous email, the total for project 2 was wrongly calculated, 40 instead of 42; consequently the new overall total is 56 instead of 54 and the individual marks are also updated accordingly)</w:t>
       </w:r>
       <w:bookmarkStart w:id="0" w:name="_GoBack"/>
       <w:bookmarkEnd w:id="0"/>
@@ -1155,361 +1561,6 @@
     <w:p>
       <w:pPr>
         <w:rPr>
-          <w:rFonts w:ascii="Cambria" w:hAnsi="Cambria"/>
-          <w:sz w:val="20"/>
-          <w:szCs w:val="20"/>
-        </w:rPr>
-      </w:pPr>
-      <w:proofErr w:type="spellStart"/>
-      <w:r>
-        <w:rPr>
-          <w:rFonts w:ascii="Cambria" w:hAnsi="Cambria"/>
-          <w:b/>
-          <w:sz w:val="20"/>
-          <w:szCs w:val="20"/>
-        </w:rPr>
-        <w:t>Dawood</w:t>
-      </w:r>
-      <w:proofErr w:type="spellEnd"/>
-      <w:r>
-        <w:rPr>
-          <w:rFonts w:ascii="Cambria" w:hAnsi="Cambria"/>
-          <w:b/>
-          <w:sz w:val="20"/>
-          <w:szCs w:val="20"/>
-        </w:rPr>
-        <w:t xml:space="preserve"> </w:t>
-      </w:r>
-      <w:proofErr w:type="spellStart"/>
-      <w:r>
-        <w:rPr>
-          <w:rFonts w:ascii="Cambria" w:hAnsi="Cambria"/>
-          <w:b/>
-          <w:sz w:val="20"/>
-          <w:szCs w:val="20"/>
-        </w:rPr>
-        <w:t>Shahzad</w:t>
-      </w:r>
-      <w:proofErr w:type="spellEnd"/>
-      <w:r>
-        <w:rPr>
-          <w:rFonts w:ascii="Cambria" w:hAnsi="Cambria"/>
-          <w:b/>
-          <w:sz w:val="20"/>
-          <w:szCs w:val="20"/>
-        </w:rPr>
-        <w:t xml:space="preserve"> Khan 16011851:</w:t>
-      </w:r>
-      <w:r>
-        <w:rPr>
-          <w:rFonts w:ascii="Cambria" w:hAnsi="Cambria"/>
-          <w:sz w:val="20"/>
-          <w:szCs w:val="20"/>
-        </w:rPr>
-        <w:t xml:space="preserve"> attended most of the meetings; according to the minutes evidence of contribution to project’s technical </w:t>
-      </w:r>
-      <w:proofErr w:type="gramStart"/>
-      <w:r>
-        <w:rPr>
-          <w:rFonts w:ascii="Cambria" w:hAnsi="Cambria"/>
-          <w:sz w:val="20"/>
-          <w:szCs w:val="20"/>
-        </w:rPr>
-        <w:t>aspects</w:t>
-      </w:r>
-      <w:proofErr w:type="gramEnd"/>
-      <w:r>
-        <w:rPr>
-          <w:rFonts w:ascii="Cambria" w:hAnsi="Cambria"/>
-          <w:sz w:val="20"/>
-          <w:szCs w:val="20"/>
-        </w:rPr>
-        <w:t xml:space="preserve">; </w:t>
-      </w:r>
-    </w:p>
-    <w:p>
-      <w:pPr>
-        <w:rPr>
-          <w:rFonts w:ascii="Cambria" w:hAnsi="Cambria"/>
-          <w:sz w:val="20"/>
-          <w:szCs w:val="20"/>
-        </w:rPr>
-      </w:pPr>
-      <w:r>
-        <w:rPr>
-          <w:rFonts w:ascii="Cambria" w:hAnsi="Cambria"/>
-          <w:b/>
-          <w:sz w:val="20"/>
-          <w:szCs w:val="20"/>
-        </w:rPr>
-        <w:t xml:space="preserve">Sheikh Mohammed </w:t>
-      </w:r>
-      <w:proofErr w:type="spellStart"/>
-      <w:r>
-        <w:rPr>
-          <w:rFonts w:ascii="Cambria" w:hAnsi="Cambria"/>
-          <w:b/>
-          <w:sz w:val="20"/>
-          <w:szCs w:val="20"/>
-        </w:rPr>
-        <w:t>Kashim</w:t>
-      </w:r>
-      <w:proofErr w:type="spellEnd"/>
-      <w:r>
-        <w:rPr>
-          <w:rFonts w:ascii="Cambria" w:hAnsi="Cambria"/>
-          <w:b/>
-          <w:sz w:val="20"/>
-          <w:szCs w:val="20"/>
-        </w:rPr>
-        <w:t xml:space="preserve"> </w:t>
-      </w:r>
-      <w:proofErr w:type="spellStart"/>
-      <w:r>
-        <w:rPr>
-          <w:rFonts w:ascii="Cambria" w:hAnsi="Cambria"/>
-          <w:b/>
-          <w:sz w:val="20"/>
-          <w:szCs w:val="20"/>
-        </w:rPr>
-        <w:t>M</w:t>
-      </w:r>
-      <w:r>
-        <w:rPr>
-          <w:rFonts w:ascii="Cambria" w:hAnsi="Cambria"/>
-          <w:b/>
-          <w:sz w:val="20"/>
-          <w:szCs w:val="20"/>
-        </w:rPr>
-        <w:t>iah</w:t>
-      </w:r>
-      <w:proofErr w:type="spellEnd"/>
-      <w:r>
-        <w:rPr>
-          <w:rFonts w:ascii="Cambria" w:hAnsi="Cambria"/>
-          <w:b/>
-          <w:sz w:val="20"/>
-          <w:szCs w:val="20"/>
-        </w:rPr>
-        <w:t xml:space="preserve"> 14013095:</w:t>
-      </w:r>
-      <w:r>
-        <w:rPr>
-          <w:rFonts w:ascii="Cambria" w:hAnsi="Cambria"/>
-          <w:sz w:val="20"/>
-          <w:szCs w:val="20"/>
-        </w:rPr>
-        <w:t xml:space="preserve"> no attendance, no evidence of any contribution, the student should take </w:t>
-      </w:r>
-      <w:r>
-        <w:rPr>
-          <w:rFonts w:ascii="Cambria" w:hAnsi="Cambria"/>
-          <w:b/>
-          <w:color w:val="FF0000"/>
-          <w:sz w:val="20"/>
-          <w:szCs w:val="20"/>
-        </w:rPr>
-        <w:t>RESIT</w:t>
-      </w:r>
-    </w:p>
-    <w:p>
-      <w:pPr>
-        <w:rPr>
-          <w:rFonts w:ascii="Cambria" w:hAnsi="Cambria"/>
-          <w:sz w:val="20"/>
-          <w:szCs w:val="20"/>
-        </w:rPr>
-      </w:pPr>
-      <w:r>
-        <w:rPr>
-          <w:rFonts w:ascii="Cambria" w:hAnsi="Cambria"/>
-          <w:b/>
-          <w:sz w:val="20"/>
-          <w:szCs w:val="20"/>
-        </w:rPr>
-        <w:t xml:space="preserve">Raja </w:t>
-      </w:r>
-      <w:proofErr w:type="spellStart"/>
-      <w:r>
-        <w:rPr>
-          <w:rFonts w:ascii="Cambria" w:hAnsi="Cambria"/>
-          <w:b/>
-          <w:sz w:val="20"/>
-          <w:szCs w:val="20"/>
-        </w:rPr>
-        <w:t>Kashif</w:t>
-      </w:r>
-      <w:proofErr w:type="spellEnd"/>
-      <w:r>
-        <w:rPr>
-          <w:rFonts w:ascii="Cambria" w:hAnsi="Cambria"/>
-          <w:b/>
-          <w:sz w:val="20"/>
-          <w:szCs w:val="20"/>
-        </w:rPr>
-        <w:t xml:space="preserve"> Ali 16009190:</w:t>
-      </w:r>
-      <w:r>
-        <w:rPr>
-          <w:rFonts w:ascii="Cambria" w:hAnsi="Cambria"/>
-          <w:sz w:val="20"/>
-          <w:szCs w:val="20"/>
-        </w:rPr>
-        <w:t xml:space="preserve"> attended most of the meetings; according to the </w:t>
-      </w:r>
-      <w:proofErr w:type="gramStart"/>
-      <w:r>
-        <w:rPr>
-          <w:rFonts w:ascii="Cambria" w:hAnsi="Cambria"/>
-          <w:sz w:val="20"/>
-          <w:szCs w:val="20"/>
-        </w:rPr>
-        <w:t>minutes</w:t>
-      </w:r>
-      <w:proofErr w:type="gramEnd"/>
-      <w:r>
-        <w:rPr>
-          <w:rFonts w:ascii="Cambria" w:hAnsi="Cambria"/>
-          <w:sz w:val="20"/>
-          <w:szCs w:val="20"/>
-        </w:rPr>
-        <w:t xml:space="preserve"> evidence of contribution to project’s technical aspects</w:t>
-      </w:r>
-    </w:p>
-    <w:p>
-      <w:pPr>
-        <w:rPr>
-          <w:rFonts w:ascii="Cambria" w:hAnsi="Cambria"/>
-          <w:sz w:val="20"/>
-          <w:szCs w:val="20"/>
-        </w:rPr>
-      </w:pPr>
-      <w:proofErr w:type="spellStart"/>
-      <w:r>
-        <w:rPr>
-          <w:rFonts w:ascii="Cambria" w:hAnsi="Cambria"/>
-          <w:b/>
-          <w:sz w:val="20"/>
-          <w:szCs w:val="20"/>
-        </w:rPr>
-        <w:t>Soban</w:t>
-      </w:r>
-      <w:proofErr w:type="spellEnd"/>
-      <w:r>
-        <w:rPr>
-          <w:rFonts w:ascii="Cambria" w:hAnsi="Cambria"/>
-          <w:b/>
-          <w:sz w:val="20"/>
-          <w:szCs w:val="20"/>
-        </w:rPr>
-        <w:t xml:space="preserve"> Ahmed 16014217:</w:t>
-      </w:r>
-      <w:r>
-        <w:rPr>
-          <w:rFonts w:ascii="Cambria" w:hAnsi="Cambria"/>
-          <w:sz w:val="20"/>
-          <w:szCs w:val="20"/>
-        </w:rPr>
-        <w:t xml:space="preserve"> attended most of the meetings; according to the </w:t>
-      </w:r>
-      <w:proofErr w:type="gramStart"/>
-      <w:r>
-        <w:rPr>
-          <w:rFonts w:ascii="Cambria" w:hAnsi="Cambria"/>
-          <w:sz w:val="20"/>
-          <w:szCs w:val="20"/>
-        </w:rPr>
-        <w:t>minutes</w:t>
-      </w:r>
-      <w:proofErr w:type="gramEnd"/>
-      <w:r>
-        <w:rPr>
-          <w:rFonts w:ascii="Cambria" w:hAnsi="Cambria"/>
-          <w:sz w:val="20"/>
-          <w:szCs w:val="20"/>
-        </w:rPr>
-        <w:t xml:space="preserve"> evidence of contribution to project’s technical aspects</w:t>
-      </w:r>
-    </w:p>
-    <w:p>
-      <w:pPr>
-        <w:rPr>
-          <w:b/>
-          <w:bCs/>
-          <w:sz w:val="22"/>
-          <w:szCs w:val="22"/>
-        </w:rPr>
-      </w:pPr>
-    </w:p>
-    <w:p>
-      <w:pPr>
-        <w:rPr>
-          <w:b/>
-          <w:bCs/>
-          <w:sz w:val="22"/>
-          <w:szCs w:val="22"/>
-        </w:rPr>
-      </w:pPr>
-    </w:p>
-    <w:p>
-      <w:pPr>
-        <w:rPr>
-          <w:b/>
-          <w:bCs/>
-          <w:sz w:val="22"/>
-          <w:szCs w:val="22"/>
-        </w:rPr>
-      </w:pPr>
-      <w:r>
-        <w:rPr>
-          <w:b/>
-          <w:bCs/>
-          <w:sz w:val="22"/>
-          <w:szCs w:val="22"/>
-        </w:rPr>
-        <w:t>Project 1</w:t>
-      </w:r>
-    </w:p>
-    <w:p>
-      <w:pPr>
-        <w:rPr>
-          <w:b/>
-        </w:rPr>
-      </w:pPr>
-      <w:r>
-        <w:rPr>
-          <w:b/>
-        </w:rPr>
-        <w:t>Team mark: 14.2</w:t>
-      </w:r>
-    </w:p>
-    <w:p>
-      <w:pPr>
-        <w:rPr>
-          <w:b/>
-          <w:bCs/>
-          <w:sz w:val="22"/>
-          <w:szCs w:val="22"/>
-        </w:rPr>
-      </w:pPr>
-      <w:r>
-        <w:rPr>
-          <w:b/>
-        </w:rPr>
-        <w:t>Individual marks: 14.2</w:t>
-      </w:r>
-    </w:p>
-    <w:p>
-      <w:pPr>
-        <w:rPr>
-          <w:sz w:val="22"/>
-          <w:szCs w:val="22"/>
-        </w:rPr>
-      </w:pPr>
-    </w:p>
-    <w:p>
-      <w:pPr>
-        <w:rPr>
           <w:b/>
           <w:bCs/>
           <w:color w:val="4F81BD" w:themeColor="accent1"/>
@@ -1517,6 +1568,14 @@
           <w:szCs w:val="22"/>
         </w:rPr>
       </w:pPr>
+    </w:p>
+    <w:p>
+      <w:pPr>
+        <w:rPr>
+          <w:sz w:val="22"/>
+          <w:szCs w:val="22"/>
+        </w:rPr>
+      </w:pPr>
       <w:r>
         <w:rPr>
           <w:b/>
@@ -1525,7 +1584,7 @@
           <w:sz w:val="22"/>
           <w:szCs w:val="22"/>
         </w:rPr>
-        <w:t>Tot</w:t>
+        <w:t>Individual marks</w:t>
       </w:r>
       <w:r>
         <w:rPr>
@@ -1535,11 +1594,9 @@
           <w:sz w:val="22"/>
           <w:szCs w:val="22"/>
         </w:rPr>
-        <w:t xml:space="preserve">al Team = 54 </w:t>
-      </w:r>
-    </w:p>
-    <w:p>
-      <w:pPr>
+        <w:t>: DSK=</w:t>
+      </w:r>
+      <w:r>
         <w:rPr>
           <w:b/>
           <w:bCs/>
@@ -1547,44 +1604,7 @@
           <w:sz w:val="22"/>
           <w:szCs w:val="22"/>
         </w:rPr>
-      </w:pPr>
-    </w:p>
-    <w:p>
-      <w:pPr>
-        <w:rPr>
-          <w:sz w:val="22"/>
-          <w:szCs w:val="22"/>
-        </w:rPr>
-      </w:pPr>
-      <w:r>
-        <w:rPr>
-          <w:b/>
-          <w:bCs/>
-          <w:color w:val="4F81BD" w:themeColor="accent1"/>
-          <w:sz w:val="22"/>
-          <w:szCs w:val="22"/>
-        </w:rPr>
-        <w:t>Individual marks</w:t>
-      </w:r>
-      <w:r>
-        <w:rPr>
-          <w:b/>
-          <w:bCs/>
-          <w:color w:val="4F81BD" w:themeColor="accent1"/>
-          <w:sz w:val="22"/>
-          <w:szCs w:val="22"/>
-        </w:rPr>
-        <w:t>: DSK=</w:t>
-      </w:r>
-      <w:r>
-        <w:rPr>
-          <w:b/>
-          <w:bCs/>
-          <w:color w:val="4F81BD" w:themeColor="accent1"/>
-          <w:sz w:val="22"/>
-          <w:szCs w:val="22"/>
-        </w:rPr>
-        <w:t>RKA=SA=54; KY=MI=50</w:t>
+        <w:t>RKA=SA=56; KY=MI=52</w:t>
       </w:r>
       <w:r>
         <w:rPr>

</xml_diff>